<commit_message>
Márquez: Se actualizaron las métricas.
</commit_message>
<xml_diff>
--- a/01. Gestión del proyecto/02. Gestión de calidad/Plan de SQA.docx
+++ b/01. Gestión del proyecto/02. Gestión de calidad/Plan de SQA.docx
@@ -4018,8 +4018,6 @@
           </w:rPr>
           <w:tab/>
         </w:r>
-        <w:bookmarkStart w:id="0" w:name="_GoBack"/>
-        <w:bookmarkEnd w:id="0"/>
         <w:r>
           <w:rPr>
             <w:noProof/>
@@ -4168,18 +4166,18 @@
       <w:pPr>
         <w:pStyle w:val="PSI-Ttulo1"/>
       </w:pPr>
-      <w:bookmarkStart w:id="1" w:name="_Toc21938333"/>
+      <w:bookmarkStart w:id="0" w:name="_Toc21938333"/>
     </w:p>
     <w:p>
       <w:pPr>
         <w:pStyle w:val="PSI-Ttulo1"/>
       </w:pPr>
-      <w:bookmarkStart w:id="2" w:name="_Toc492847375"/>
+      <w:bookmarkStart w:id="1" w:name="_Toc492847375"/>
       <w:r>
         <w:t>Propósito</w:t>
       </w:r>
+      <w:bookmarkEnd w:id="0"/>
       <w:bookmarkEnd w:id="1"/>
-      <w:bookmarkEnd w:id="2"/>
     </w:p>
     <w:p>
       <w:pPr>
@@ -4274,13 +4272,13 @@
       <w:pPr>
         <w:pStyle w:val="PSI-Ttulo2"/>
       </w:pPr>
-      <w:bookmarkStart w:id="3" w:name="_Toc21938334"/>
-      <w:bookmarkStart w:id="4" w:name="_Toc492847376"/>
+      <w:bookmarkStart w:id="2" w:name="_Toc21938334"/>
+      <w:bookmarkStart w:id="3" w:name="_Toc492847376"/>
       <w:r>
         <w:t>Referencias</w:t>
       </w:r>
+      <w:bookmarkEnd w:id="2"/>
       <w:bookmarkEnd w:id="3"/>
-      <w:bookmarkEnd w:id="4"/>
     </w:p>
     <w:p>
       <w:pPr>
@@ -4516,38 +4514,38 @@
       <w:pPr>
         <w:pStyle w:val="PSI-Ttulo1"/>
       </w:pPr>
-      <w:bookmarkStart w:id="5" w:name="_Toc21938335"/>
-      <w:bookmarkStart w:id="6" w:name="_Toc492847377"/>
+      <w:bookmarkStart w:id="4" w:name="_Toc21938335"/>
+      <w:bookmarkStart w:id="5" w:name="_Toc492847377"/>
       <w:r>
         <w:t>Gestión</w:t>
       </w:r>
+      <w:bookmarkEnd w:id="4"/>
       <w:bookmarkEnd w:id="5"/>
+    </w:p>
+    <w:p>
+      <w:pPr>
+        <w:jc w:val="both"/>
+      </w:pPr>
+      <w:r>
+        <w:t>La gestión del proyecto está a cargo del líder del proyecto, sin embargo será monitoreada en conjunto con los gerentes de calidad. Se intenta llevar un control que permita establecer que las actividades se ajustan al plan propuesto y minimizar las posibles desviaciones.</w:t>
+      </w:r>
+    </w:p>
+    <w:p>
+      <w:pPr>
+        <w:pStyle w:val="PSI-Ttulo2"/>
+      </w:pPr>
+      <w:bookmarkStart w:id="6" w:name="_Toc21938336"/>
+    </w:p>
+    <w:p>
+      <w:pPr>
+        <w:pStyle w:val="PSI-Ttulo2"/>
+      </w:pPr>
+      <w:bookmarkStart w:id="7" w:name="_Toc492847378"/>
+      <w:r>
+        <w:t>Organización</w:t>
+      </w:r>
       <w:bookmarkEnd w:id="6"/>
-    </w:p>
-    <w:p>
-      <w:pPr>
-        <w:jc w:val="both"/>
-      </w:pPr>
-      <w:r>
-        <w:t>La gestión del proyecto está a cargo del líder del proyecto, sin embargo será monitoreada en conjunto con los gerentes de calidad. Se intenta llevar un control que permita establecer que las actividades se ajustan al plan propuesto y minimizar las posibles desviaciones.</w:t>
-      </w:r>
-    </w:p>
-    <w:p>
-      <w:pPr>
-        <w:pStyle w:val="PSI-Ttulo2"/>
-      </w:pPr>
-      <w:bookmarkStart w:id="7" w:name="_Toc21938336"/>
-    </w:p>
-    <w:p>
-      <w:pPr>
-        <w:pStyle w:val="PSI-Ttulo2"/>
-      </w:pPr>
-      <w:bookmarkStart w:id="8" w:name="_Toc492847378"/>
-      <w:r>
-        <w:t>Organización</w:t>
-      </w:r>
       <w:bookmarkEnd w:id="7"/>
-      <w:bookmarkEnd w:id="8"/>
     </w:p>
     <w:p>
       <w:pPr>
@@ -5124,30 +5122,30 @@
         <w:pStyle w:val="PSI-Ttulo2"/>
         <w:ind w:left="0" w:firstLine="0"/>
       </w:pPr>
-      <w:bookmarkStart w:id="9" w:name="_Toc21938337"/>
+      <w:bookmarkStart w:id="8" w:name="_Toc21938337"/>
     </w:p>
     <w:p>
       <w:pPr>
         <w:pStyle w:val="PSI-Ttulo2"/>
       </w:pPr>
-      <w:bookmarkStart w:id="10" w:name="_Toc492847379"/>
+      <w:bookmarkStart w:id="9" w:name="_Toc492847379"/>
       <w:r>
         <w:t>Actividades</w:t>
       </w:r>
+      <w:bookmarkEnd w:id="8"/>
       <w:bookmarkEnd w:id="9"/>
+    </w:p>
+    <w:p>
+      <w:pPr>
+        <w:pStyle w:val="PSI-Ttulo3"/>
+      </w:pPr>
+      <w:bookmarkStart w:id="10" w:name="_Toc21938338"/>
+      <w:bookmarkStart w:id="11" w:name="_Toc492847380"/>
+      <w:r>
+        <w:t>Ciclo de vida del software cubierto por el Plan</w:t>
+      </w:r>
       <w:bookmarkEnd w:id="10"/>
-    </w:p>
-    <w:p>
-      <w:pPr>
-        <w:pStyle w:val="PSI-Ttulo3"/>
-      </w:pPr>
-      <w:bookmarkStart w:id="11" w:name="_Toc21938338"/>
-      <w:bookmarkStart w:id="12" w:name="_Toc492847380"/>
-      <w:r>
-        <w:t>Ciclo de vida del software cubierto por el Plan</w:t>
-      </w:r>
       <w:bookmarkEnd w:id="11"/>
-      <w:bookmarkEnd w:id="12"/>
     </w:p>
     <w:p>
       <w:r>
@@ -5285,13 +5283,13 @@
       <w:pPr>
         <w:pStyle w:val="PSI-Ttulo3"/>
       </w:pPr>
-      <w:bookmarkStart w:id="13" w:name="_Toc21938339"/>
-      <w:bookmarkStart w:id="14" w:name="_Toc492847381"/>
+      <w:bookmarkStart w:id="12" w:name="_Toc21938339"/>
+      <w:bookmarkStart w:id="13" w:name="_Toc492847381"/>
       <w:r>
         <w:t>Actividades de calidad a realizarse</w:t>
       </w:r>
+      <w:bookmarkEnd w:id="12"/>
       <w:bookmarkEnd w:id="13"/>
-      <w:bookmarkEnd w:id="14"/>
     </w:p>
     <w:p>
       <w:pPr>
@@ -5354,11 +5352,11 @@
       <w:pPr>
         <w:pStyle w:val="PSI-Ttulo4"/>
       </w:pPr>
-      <w:bookmarkStart w:id="15" w:name="_Toc21938340"/>
+      <w:bookmarkStart w:id="14" w:name="_Toc21938340"/>
       <w:r>
         <w:t>Revisar cada producto</w:t>
       </w:r>
-      <w:bookmarkEnd w:id="15"/>
+      <w:bookmarkEnd w:id="14"/>
     </w:p>
     <w:p>
       <w:pPr>
@@ -5409,7 +5407,7 @@
       <w:r>
         <w:t xml:space="preserve"> de desviaciones o discrepancias encontradas.</w:t>
       </w:r>
-      <w:bookmarkStart w:id="16" w:name="_Toc21938341"/>
+      <w:bookmarkStart w:id="15" w:name="_Toc21938341"/>
     </w:p>
     <w:p>
       <w:pPr>
@@ -5525,22 +5523,22 @@
       <w:r>
         <w:t>Para cada Revisión de SQA se debe generar un documento que debe estar almacenado dentro del repositorio en el directorio de gestión de calidad.</w:t>
       </w:r>
-      <w:bookmarkStart w:id="17" w:name="_Toc21938342"/>
+      <w:bookmarkStart w:id="16" w:name="_Toc21938342"/>
+      <w:bookmarkEnd w:id="15"/>
+    </w:p>
+    <w:p>
+      <w:pPr>
+        <w:jc w:val="both"/>
+      </w:pPr>
+    </w:p>
+    <w:p>
+      <w:pPr>
+        <w:pStyle w:val="PSI-Ttulo4"/>
+      </w:pPr>
+      <w:r>
+        <w:t>Realizar Revisión Técnica Formal (RTF)</w:t>
+      </w:r>
       <w:bookmarkEnd w:id="16"/>
-    </w:p>
-    <w:p>
-      <w:pPr>
-        <w:jc w:val="both"/>
-      </w:pPr>
-    </w:p>
-    <w:p>
-      <w:pPr>
-        <w:pStyle w:val="PSI-Ttulo4"/>
-      </w:pPr>
-      <w:r>
-        <w:t>Realizar Revisión Técnica Formal (RTF)</w:t>
-      </w:r>
-      <w:bookmarkEnd w:id="17"/>
     </w:p>
     <w:p>
       <w:pPr>
@@ -5655,16 +5653,16 @@
       <w:pPr>
         <w:pStyle w:val="PSI-Ttulo3"/>
       </w:pPr>
-      <w:bookmarkStart w:id="18" w:name="_Toc21938344"/>
+      <w:bookmarkStart w:id="17" w:name="_Toc21938344"/>
       <w:r>
         <w:br/>
       </w:r>
-      <w:bookmarkStart w:id="19" w:name="_Toc492847382"/>
+      <w:bookmarkStart w:id="18" w:name="_Toc492847382"/>
       <w:r>
         <w:t>Relaciones entre las actividades de SQA y la planificación</w:t>
       </w:r>
+      <w:bookmarkEnd w:id="17"/>
       <w:bookmarkEnd w:id="18"/>
-      <w:bookmarkEnd w:id="19"/>
     </w:p>
     <w:p>
       <w:pPr>
@@ -5701,17 +5699,17 @@
         <w:pStyle w:val="PSI-Ttulo2"/>
         <w:ind w:left="0" w:firstLine="0"/>
       </w:pPr>
-      <w:bookmarkStart w:id="20" w:name="_Toc21938345"/>
+      <w:bookmarkStart w:id="19" w:name="_Toc21938345"/>
       <w:r>
         <w:lastRenderedPageBreak/>
         <w:br/>
       </w:r>
-      <w:bookmarkStart w:id="21" w:name="_Toc492847383"/>
+      <w:bookmarkStart w:id="20" w:name="_Toc492847383"/>
       <w:r>
         <w:t>Responsables</w:t>
       </w:r>
+      <w:bookmarkEnd w:id="19"/>
       <w:bookmarkEnd w:id="20"/>
-      <w:bookmarkEnd w:id="21"/>
     </w:p>
     <w:p>
       <w:pPr>
@@ -5842,67 +5840,67 @@
       <w:pPr>
         <w:pStyle w:val="PSI-Ttulo1"/>
       </w:pPr>
-      <w:bookmarkStart w:id="22" w:name="_Toc21938346"/>
-      <w:bookmarkStart w:id="23" w:name="_Toc492847384"/>
+      <w:bookmarkStart w:id="21" w:name="_Toc21938346"/>
+      <w:bookmarkStart w:id="22" w:name="_Toc492847384"/>
       <w:r>
         <w:t>Documentación</w:t>
       </w:r>
+      <w:bookmarkEnd w:id="21"/>
       <w:bookmarkEnd w:id="22"/>
+    </w:p>
+    <w:p>
+      <w:pPr>
+        <w:pStyle w:val="PSI-Ttulo2"/>
+      </w:pPr>
+      <w:bookmarkStart w:id="23" w:name="_Toc21938347"/>
+      <w:bookmarkStart w:id="24" w:name="_Toc492847385"/>
+      <w:r>
+        <w:t>Propósito</w:t>
+      </w:r>
       <w:bookmarkEnd w:id="23"/>
+      <w:bookmarkEnd w:id="24"/>
+    </w:p>
+    <w:p>
+      <w:pPr>
+        <w:jc w:val="both"/>
+      </w:pPr>
+      <w:r>
+        <w:t>Identificación de la docume</w:t>
+      </w:r>
+      <w:r>
+        <w:t>ntación relativa a desarrollo, verificación y v</w:t>
+      </w:r>
+      <w:r>
+        <w:t>alidación, uso y mantenimiento del software.</w:t>
+      </w:r>
+    </w:p>
+    <w:p>
+      <w:pPr>
+        <w:jc w:val="both"/>
+      </w:pPr>
+      <w:r>
+        <w:t>Se establece có</w:t>
+      </w:r>
+      <w:r>
+        <w:t>mo los documentos van a ser revisados para chequear consistencia: se confirman criterio e identificación de las revisiones.</w:t>
+      </w:r>
+    </w:p>
+    <w:p>
+      <w:pPr>
+        <w:pStyle w:val="PSI-Comentario"/>
+      </w:pPr>
     </w:p>
     <w:p>
       <w:pPr>
         <w:pStyle w:val="PSI-Ttulo2"/>
       </w:pPr>
-      <w:bookmarkStart w:id="24" w:name="_Toc21938347"/>
-      <w:bookmarkStart w:id="25" w:name="_Toc492847385"/>
-      <w:r>
-        <w:t>Propósito</w:t>
-      </w:r>
-      <w:bookmarkEnd w:id="24"/>
+      <w:bookmarkStart w:id="25" w:name="_Toc21938348"/>
+      <w:bookmarkStart w:id="26" w:name="_Toc492847386"/>
+      <w:r>
+        <w:t>Documentación mínima requerida</w:t>
+      </w:r>
       <w:bookmarkEnd w:id="25"/>
-    </w:p>
-    <w:p>
-      <w:pPr>
-        <w:jc w:val="both"/>
-      </w:pPr>
-      <w:r>
-        <w:t>Identificación de la docume</w:t>
-      </w:r>
-      <w:r>
-        <w:t>ntación relativa a desarrollo, verificación y v</w:t>
-      </w:r>
-      <w:r>
-        <w:t>alidación, uso y mantenimiento del software.</w:t>
-      </w:r>
-    </w:p>
-    <w:p>
-      <w:pPr>
-        <w:jc w:val="both"/>
-      </w:pPr>
-      <w:r>
-        <w:t>Se establece có</w:t>
-      </w:r>
-      <w:r>
-        <w:t>mo los documentos van a ser revisados para chequear consistencia: se confirman criterio e identificación de las revisiones.</w:t>
-      </w:r>
-    </w:p>
-    <w:p>
-      <w:pPr>
-        <w:pStyle w:val="PSI-Comentario"/>
-      </w:pPr>
-    </w:p>
-    <w:p>
-      <w:pPr>
-        <w:pStyle w:val="PSI-Ttulo2"/>
-      </w:pPr>
-      <w:bookmarkStart w:id="26" w:name="_Toc21938348"/>
-      <w:bookmarkStart w:id="27" w:name="_Toc492847386"/>
-      <w:r>
-        <w:t>Documentación mínima requerida</w:t>
-      </w:r>
       <w:bookmarkEnd w:id="26"/>
-      <w:bookmarkEnd w:id="27"/>
     </w:p>
     <w:p>
       <w:pPr>
@@ -5924,17 +5922,17 @@
       <w:pPr>
         <w:pStyle w:val="PSI-Ttulo3"/>
       </w:pPr>
-      <w:bookmarkStart w:id="28" w:name="_Toc21938349"/>
+      <w:bookmarkStart w:id="27" w:name="_Toc21938349"/>
       <w:r>
         <w:lastRenderedPageBreak/>
         <w:br/>
       </w:r>
-      <w:bookmarkStart w:id="29" w:name="_Toc492847387"/>
+      <w:bookmarkStart w:id="28" w:name="_Toc492847387"/>
       <w:r>
         <w:t>Especificación de requerimientos del software</w:t>
       </w:r>
+      <w:bookmarkEnd w:id="27"/>
       <w:bookmarkEnd w:id="28"/>
-      <w:bookmarkEnd w:id="29"/>
     </w:p>
     <w:p>
       <w:pPr>
@@ -6195,12 +6193,12 @@
       <w:pPr>
         <w:pStyle w:val="Ttulo3"/>
       </w:pPr>
-      <w:bookmarkStart w:id="30" w:name="_Toc492847388"/>
+      <w:bookmarkStart w:id="29" w:name="_Toc492847388"/>
       <w:r>
         <w:lastRenderedPageBreak/>
         <w:t>Modelo de casos de uso</w:t>
       </w:r>
-      <w:bookmarkEnd w:id="30"/>
+      <w:bookmarkEnd w:id="29"/>
     </w:p>
     <w:p>
       <w:pPr>
@@ -6325,11 +6323,11 @@
       <w:pPr>
         <w:pStyle w:val="PSI-Ttulo3"/>
       </w:pPr>
-      <w:bookmarkStart w:id="31" w:name="_Toc492847389"/>
+      <w:bookmarkStart w:id="30" w:name="_Toc492847389"/>
       <w:r>
         <w:t>Modelo de diseño</w:t>
       </w:r>
-      <w:bookmarkEnd w:id="31"/>
+      <w:bookmarkEnd w:id="30"/>
     </w:p>
     <w:p>
       <w:pPr>
@@ -6418,16 +6416,16 @@
       <w:pPr>
         <w:pStyle w:val="PSI-Ttulo3"/>
       </w:pPr>
-      <w:bookmarkStart w:id="32" w:name="_Toc21938351"/>
-      <w:bookmarkStart w:id="33" w:name="_Toc492847390"/>
+      <w:bookmarkStart w:id="31" w:name="_Toc21938351"/>
+      <w:bookmarkStart w:id="32" w:name="_Toc492847390"/>
       <w:r>
         <w:t xml:space="preserve">Plan de </w:t>
       </w:r>
+      <w:bookmarkEnd w:id="31"/>
+      <w:r>
+        <w:t>pruebas</w:t>
+      </w:r>
       <w:bookmarkEnd w:id="32"/>
-      <w:r>
-        <w:t>pruebas</w:t>
-      </w:r>
-      <w:bookmarkEnd w:id="33"/>
     </w:p>
     <w:p>
       <w:pPr>
@@ -6508,7 +6506,7 @@
       <w:r>
         <w:t>Validar que el código, cuando es ejecutado, se adecua a los requerimientos expresados en el documento de requerimientos.</w:t>
       </w:r>
-      <w:bookmarkStart w:id="34" w:name="_Toc21938352"/>
+      <w:bookmarkStart w:id="33" w:name="_Toc21938352"/>
     </w:p>
     <w:p>
       <w:pPr>
@@ -6517,14 +6515,14 @@
       <w:r>
         <w:br/>
       </w:r>
-      <w:bookmarkStart w:id="35" w:name="_Toc21938353"/>
-      <w:bookmarkStart w:id="36" w:name="_Toc492847391"/>
+      <w:bookmarkStart w:id="34" w:name="_Toc21938353"/>
+      <w:bookmarkStart w:id="35" w:name="_Toc492847391"/>
+      <w:bookmarkEnd w:id="33"/>
+      <w:r>
+        <w:t>Documentación de usuario</w:t>
+      </w:r>
       <w:bookmarkEnd w:id="34"/>
-      <w:r>
-        <w:t>Documentación de usuario</w:t>
-      </w:r>
       <w:bookmarkEnd w:id="35"/>
-      <w:bookmarkEnd w:id="36"/>
     </w:p>
     <w:p>
       <w:pPr>
@@ -6557,14 +6555,14 @@
       <w:r>
         <w:br w:type="page"/>
       </w:r>
-      <w:bookmarkStart w:id="37" w:name="_Toc21938354"/>
-      <w:bookmarkStart w:id="38" w:name="_Toc492847392"/>
+      <w:bookmarkStart w:id="36" w:name="_Toc21938354"/>
+      <w:bookmarkStart w:id="37" w:name="_Toc492847392"/>
       <w:r>
         <w:lastRenderedPageBreak/>
         <w:t>Plan de Gestión de configuración</w:t>
       </w:r>
+      <w:bookmarkEnd w:id="36"/>
       <w:bookmarkEnd w:id="37"/>
-      <w:bookmarkEnd w:id="38"/>
     </w:p>
     <w:p>
       <w:pPr>
@@ -6616,13 +6614,13 @@
       <w:pPr>
         <w:pStyle w:val="PSI-Ttulo2"/>
       </w:pPr>
-      <w:bookmarkStart w:id="39" w:name="_Toc21938355"/>
-      <w:bookmarkStart w:id="40" w:name="_Toc492847393"/>
+      <w:bookmarkStart w:id="38" w:name="_Toc21938355"/>
+      <w:bookmarkStart w:id="39" w:name="_Toc492847393"/>
       <w:r>
         <w:t>Otros documentos</w:t>
       </w:r>
+      <w:bookmarkEnd w:id="38"/>
       <w:bookmarkEnd w:id="39"/>
-      <w:bookmarkEnd w:id="40"/>
     </w:p>
     <w:p>
       <w:pPr>
@@ -6711,16 +6709,16 @@
       <w:pPr>
         <w:pStyle w:val="PSI-Ttulo1"/>
       </w:pPr>
-      <w:bookmarkStart w:id="41" w:name="_Toc21938356"/>
-      <w:bookmarkStart w:id="42" w:name="_Toc492847394"/>
+      <w:bookmarkStart w:id="40" w:name="_Toc21938356"/>
+      <w:bookmarkStart w:id="41" w:name="_Toc492847394"/>
       <w:r>
         <w:t xml:space="preserve">Estándares, prácticas, </w:t>
       </w:r>
       <w:r>
         <w:t>convenciones y métricas</w:t>
       </w:r>
+      <w:bookmarkEnd w:id="40"/>
       <w:bookmarkEnd w:id="41"/>
-      <w:bookmarkEnd w:id="42"/>
     </w:p>
     <w:p>
       <w:pPr>
@@ -6742,13 +6740,13 @@
       <w:pPr>
         <w:pStyle w:val="PSI-Ttulo2"/>
       </w:pPr>
-      <w:bookmarkStart w:id="43" w:name="_Toc492847395"/>
+      <w:bookmarkStart w:id="42" w:name="_Toc492847395"/>
       <w:r>
         <w:lastRenderedPageBreak/>
         <w:t>Objetivos</w:t>
       </w:r>
-      <w:bookmarkStart w:id="44" w:name="_Toc21938357"/>
-      <w:bookmarkEnd w:id="43"/>
+      <w:bookmarkStart w:id="43" w:name="_Toc21938357"/>
+      <w:bookmarkEnd w:id="42"/>
     </w:p>
     <w:p>
       <w:pPr>
@@ -6828,12 +6826,12 @@
       <w:r>
         <w:br w:type="page"/>
       </w:r>
-      <w:bookmarkStart w:id="45" w:name="_Toc492847396"/>
+      <w:bookmarkStart w:id="44" w:name="_Toc492847396"/>
       <w:r>
         <w:lastRenderedPageBreak/>
         <w:t>Métricas de proceso</w:t>
       </w:r>
-      <w:bookmarkEnd w:id="45"/>
+      <w:bookmarkEnd w:id="44"/>
     </w:p>
     <w:p>
       <w:pPr>
@@ -6909,11 +6907,11 @@
       <w:pPr>
         <w:pStyle w:val="Ttulo3"/>
       </w:pPr>
-      <w:bookmarkStart w:id="46" w:name="_Toc492847397"/>
+      <w:bookmarkStart w:id="45" w:name="_Toc492847397"/>
       <w:r>
         <w:t>Cantidad de módulos reutilizados</w:t>
       </w:r>
-      <w:bookmarkEnd w:id="46"/>
+      <w:bookmarkEnd w:id="45"/>
     </w:p>
     <w:p>
       <w:pPr>
@@ -7036,6 +7034,9 @@
               <w:ind w:left="0" w:firstLine="0"/>
               <w:jc w:val="both"/>
             </w:pPr>
+            <w:r>
+              <w:t>Usuarios</w:t>
+            </w:r>
           </w:p>
         </w:tc>
         <w:tc>
@@ -7047,6 +7048,9 @@
               <w:ind w:left="0" w:firstLine="0"/>
               <w:jc w:val="both"/>
             </w:pPr>
+            <w:r>
+              <w:t>Crear, buscar, borrar y modificar.</w:t>
+            </w:r>
           </w:p>
         </w:tc>
         <w:tc>
@@ -7058,6 +7062,8 @@
               <w:ind w:left="0" w:firstLine="0"/>
               <w:jc w:val="both"/>
             </w:pPr>
+            <w:bookmarkStart w:id="46" w:name="_GoBack"/>
+            <w:bookmarkEnd w:id="46"/>
           </w:p>
         </w:tc>
       </w:tr>
@@ -7071,6 +7077,9 @@
               <w:ind w:left="0" w:firstLine="0"/>
               <w:jc w:val="both"/>
             </w:pPr>
+            <w:r>
+              <w:t>Roles</w:t>
+            </w:r>
           </w:p>
         </w:tc>
         <w:tc>
@@ -7082,6 +7091,9 @@
               <w:ind w:left="0" w:firstLine="0"/>
               <w:jc w:val="both"/>
             </w:pPr>
+            <w:r>
+              <w:t>Crear, buscar, borrar y modificar.</w:t>
+            </w:r>
           </w:p>
         </w:tc>
         <w:tc>
@@ -7106,6 +7118,9 @@
               <w:ind w:left="0" w:firstLine="0"/>
               <w:jc w:val="both"/>
             </w:pPr>
+            <w:r>
+              <w:t>Permisos</w:t>
+            </w:r>
           </w:p>
         </w:tc>
         <w:tc>
@@ -7117,6 +7132,9 @@
               <w:ind w:left="0" w:firstLine="0"/>
               <w:jc w:val="both"/>
             </w:pPr>
+            <w:r>
+              <w:t>Crear, buscar y borrar.</w:t>
+            </w:r>
           </w:p>
         </w:tc>
         <w:tc>
@@ -7143,7 +7161,10 @@
               <w:jc w:val="both"/>
             </w:pPr>
             <w:r>
-              <w:t>Total módulos reutilizados = 0.</w:t>
+              <w:t>Total módulos reutilizados = 3</w:t>
+            </w:r>
+            <w:r>
+              <w:t>.</w:t>
             </w:r>
           </w:p>
         </w:tc>
@@ -7216,6 +7237,7 @@
       </w:pPr>
       <w:bookmarkStart w:id="48" w:name="_Toc492847399"/>
       <w:r>
+        <w:lastRenderedPageBreak/>
         <w:t>Cantidad de reuniones por iteración</w:t>
       </w:r>
       <w:bookmarkEnd w:id="48"/>
@@ -7233,7 +7255,6 @@
         <w:jc w:val="both"/>
       </w:pPr>
       <w:r>
-        <w:lastRenderedPageBreak/>
         <w:t xml:space="preserve">En cada cierre de Iteración se deberán evaluar la cantidad de reuniones que se han </w:t>
       </w:r>
       <w:r>
@@ -7370,11 +7391,12 @@
         <w:tc>
           <w:tcPr>
             <w:tcW w:w="2075" w:type="dxa"/>
+            <w:vMerge w:val="restart"/>
+            <w:vAlign w:val="center"/>
           </w:tcPr>
           <w:p>
             <w:pPr>
               <w:ind w:left="0" w:firstLine="0"/>
-              <w:jc w:val="both"/>
               <w:rPr>
                 <w:b/>
               </w:rPr>
@@ -7404,22 +7426,88 @@
         <w:tc>
           <w:tcPr>
             <w:tcW w:w="2386" w:type="dxa"/>
+            <w:vAlign w:val="center"/>
+          </w:tcPr>
+          <w:p>
+            <w:pPr>
+              <w:ind w:left="0" w:firstLine="0"/>
+              <w:jc w:val="center"/>
+            </w:pPr>
+            <w:r>
+              <w:t>4</w:t>
+            </w:r>
+          </w:p>
+        </w:tc>
+        <w:tc>
+          <w:tcPr>
+            <w:tcW w:w="2094" w:type="dxa"/>
+            <w:vAlign w:val="center"/>
+          </w:tcPr>
+          <w:p>
+            <w:pPr>
+              <w:ind w:left="0" w:firstLine="0"/>
+              <w:jc w:val="center"/>
+            </w:pPr>
+            <w:r>
+              <w:t>8</w:t>
+            </w:r>
+          </w:p>
+        </w:tc>
+      </w:tr>
+      <w:tr>
+        <w:trPr>
+          <w:jc w:val="center"/>
+        </w:trPr>
+        <w:tc>
+          <w:tcPr>
+            <w:tcW w:w="2075" w:type="dxa"/>
+            <w:vMerge/>
           </w:tcPr>
           <w:p>
             <w:pPr>
               <w:ind w:left="0" w:firstLine="0"/>
               <w:jc w:val="both"/>
+              <w:rPr>
+                <w:b/>
+              </w:rPr>
+            </w:pPr>
+          </w:p>
+        </w:tc>
+        <w:tc>
+          <w:tcPr>
+            <w:tcW w:w="1141" w:type="dxa"/>
+          </w:tcPr>
+          <w:p>
+            <w:pPr>
+              <w:ind w:left="0" w:firstLine="0"/>
+              <w:jc w:val="center"/>
+            </w:pPr>
+            <w:r>
+              <w:t>2</w:t>
+            </w:r>
+          </w:p>
+        </w:tc>
+        <w:tc>
+          <w:tcPr>
+            <w:tcW w:w="2386" w:type="dxa"/>
+            <w:vAlign w:val="center"/>
+          </w:tcPr>
+          <w:p>
+            <w:pPr>
+              <w:ind w:left="0" w:firstLine="0"/>
+              <w:jc w:val="center"/>
             </w:pPr>
           </w:p>
         </w:tc>
         <w:tc>
           <w:tcPr>
             <w:tcW w:w="2094" w:type="dxa"/>
+            <w:vAlign w:val="center"/>
           </w:tcPr>
           <w:p>
             <w:pPr>
               <w:ind w:left="0" w:firstLine="0"/>
-              <w:jc w:val="both"/>
+              <w:jc w:val="center"/>
             </w:pPr>
           </w:p>
         </w:tc>
@@ -7466,22 +7554,24 @@
         <w:tc>
           <w:tcPr>
             <w:tcW w:w="2386" w:type="dxa"/>
+            <w:vAlign w:val="center"/>
           </w:tcPr>
           <w:p>
             <w:pPr>
               <w:ind w:left="0" w:firstLine="0"/>
-              <w:jc w:val="both"/>
+              <w:jc w:val="center"/>
             </w:pPr>
           </w:p>
         </w:tc>
         <w:tc>
           <w:tcPr>
             <w:tcW w:w="2094" w:type="dxa"/>
+            <w:vAlign w:val="center"/>
           </w:tcPr>
           <w:p>
             <w:pPr>
               <w:ind w:left="0" w:firstLine="0"/>
-              <w:jc w:val="both"/>
+              <w:jc w:val="center"/>
             </w:pPr>
           </w:p>
         </w:tc>
@@ -7522,22 +7612,24 @@
         <w:tc>
           <w:tcPr>
             <w:tcW w:w="2386" w:type="dxa"/>
+            <w:vAlign w:val="center"/>
           </w:tcPr>
           <w:p>
             <w:pPr>
               <w:ind w:left="0" w:firstLine="0"/>
-              <w:jc w:val="both"/>
+              <w:jc w:val="center"/>
             </w:pPr>
           </w:p>
         </w:tc>
         <w:tc>
           <w:tcPr>
             <w:tcW w:w="2094" w:type="dxa"/>
+            <w:vAlign w:val="center"/>
           </w:tcPr>
           <w:p>
             <w:pPr>
               <w:ind w:left="0" w:firstLine="0"/>
-              <w:jc w:val="both"/>
+              <w:jc w:val="center"/>
             </w:pPr>
           </w:p>
         </w:tc>
@@ -7578,22 +7670,24 @@
         <w:tc>
           <w:tcPr>
             <w:tcW w:w="2386" w:type="dxa"/>
+            <w:vAlign w:val="center"/>
           </w:tcPr>
           <w:p>
             <w:pPr>
               <w:ind w:left="0" w:firstLine="0"/>
-              <w:jc w:val="both"/>
+              <w:jc w:val="center"/>
             </w:pPr>
           </w:p>
         </w:tc>
         <w:tc>
           <w:tcPr>
             <w:tcW w:w="2094" w:type="dxa"/>
+            <w:vAlign w:val="center"/>
           </w:tcPr>
           <w:p>
             <w:pPr>
               <w:ind w:left="0" w:firstLine="0"/>
-              <w:jc w:val="both"/>
+              <w:jc w:val="center"/>
             </w:pPr>
           </w:p>
         </w:tc>
@@ -7640,22 +7734,24 @@
         <w:tc>
           <w:tcPr>
             <w:tcW w:w="2386" w:type="dxa"/>
+            <w:vAlign w:val="center"/>
           </w:tcPr>
           <w:p>
             <w:pPr>
               <w:ind w:left="0" w:firstLine="0"/>
-              <w:jc w:val="both"/>
+              <w:jc w:val="center"/>
             </w:pPr>
           </w:p>
         </w:tc>
         <w:tc>
           <w:tcPr>
             <w:tcW w:w="2094" w:type="dxa"/>
+            <w:vAlign w:val="center"/>
           </w:tcPr>
           <w:p>
             <w:pPr>
               <w:ind w:left="0" w:firstLine="0"/>
-              <w:jc w:val="both"/>
+              <w:jc w:val="center"/>
             </w:pPr>
           </w:p>
         </w:tc>
@@ -7696,22 +7792,24 @@
         <w:tc>
           <w:tcPr>
             <w:tcW w:w="2386" w:type="dxa"/>
+            <w:vAlign w:val="center"/>
           </w:tcPr>
           <w:p>
             <w:pPr>
               <w:ind w:left="0" w:firstLine="0"/>
-              <w:jc w:val="both"/>
+              <w:jc w:val="center"/>
             </w:pPr>
           </w:p>
         </w:tc>
         <w:tc>
           <w:tcPr>
             <w:tcW w:w="2094" w:type="dxa"/>
+            <w:vAlign w:val="center"/>
           </w:tcPr>
           <w:p>
             <w:pPr>
               <w:ind w:left="0" w:firstLine="0"/>
-              <w:jc w:val="both"/>
+              <w:jc w:val="center"/>
             </w:pPr>
           </w:p>
         </w:tc>
@@ -7752,22 +7850,24 @@
         <w:tc>
           <w:tcPr>
             <w:tcW w:w="2386" w:type="dxa"/>
+            <w:vAlign w:val="center"/>
           </w:tcPr>
           <w:p>
             <w:pPr>
               <w:ind w:left="0" w:firstLine="0"/>
-              <w:jc w:val="both"/>
+              <w:jc w:val="center"/>
             </w:pPr>
           </w:p>
         </w:tc>
         <w:tc>
           <w:tcPr>
             <w:tcW w:w="2094" w:type="dxa"/>
+            <w:vAlign w:val="center"/>
           </w:tcPr>
           <w:p>
             <w:pPr>
               <w:ind w:left="0" w:firstLine="0"/>
-              <w:jc w:val="both"/>
+              <w:jc w:val="center"/>
             </w:pPr>
           </w:p>
         </w:tc>
@@ -7813,22 +7913,24 @@
         <w:tc>
           <w:tcPr>
             <w:tcW w:w="2386" w:type="dxa"/>
+            <w:vAlign w:val="center"/>
           </w:tcPr>
           <w:p>
             <w:pPr>
               <w:ind w:left="0" w:firstLine="0"/>
-              <w:jc w:val="both"/>
+              <w:jc w:val="center"/>
             </w:pPr>
           </w:p>
         </w:tc>
         <w:tc>
           <w:tcPr>
             <w:tcW w:w="2094" w:type="dxa"/>
+            <w:vAlign w:val="center"/>
           </w:tcPr>
           <w:p>
             <w:pPr>
               <w:ind w:left="0" w:firstLine="0"/>
-              <w:jc w:val="both"/>
+              <w:jc w:val="center"/>
             </w:pPr>
           </w:p>
         </w:tc>
@@ -7863,6 +7965,7 @@
           <w:tcPr>
             <w:tcW w:w="2386" w:type="dxa"/>
             <w:shd w:val="clear" w:color="auto" w:fill="D9D9D9" w:themeFill="background1" w:themeFillShade="D9"/>
+            <w:vAlign w:val="center"/>
           </w:tcPr>
           <w:p>
             <w:pPr>
@@ -7872,12 +7975,19 @@
                 <w:b/>
               </w:rPr>
             </w:pPr>
+            <w:r>
+              <w:rPr>
+                <w:b/>
+              </w:rPr>
+              <w:t>4</w:t>
+            </w:r>
           </w:p>
         </w:tc>
         <w:tc>
           <w:tcPr>
             <w:tcW w:w="2094" w:type="dxa"/>
             <w:shd w:val="clear" w:color="auto" w:fill="D9D9D9" w:themeFill="background1" w:themeFillShade="D9"/>
+            <w:vAlign w:val="center"/>
           </w:tcPr>
           <w:p>
             <w:pPr>
@@ -7887,6 +7997,12 @@
                 <w:b/>
               </w:rPr>
             </w:pPr>
+            <w:r>
+              <w:rPr>
+                <w:b/>
+              </w:rPr>
+              <w:t>8</w:t>
+            </w:r>
           </w:p>
         </w:tc>
       </w:tr>
@@ -7930,6 +8046,7 @@
         <w:jc w:val="both"/>
       </w:pPr>
       <w:r>
+        <w:lastRenderedPageBreak/>
         <w:t>El objetivo de esta métrica es conocer la cantidad de actividades que el grupo de desarrollo puede realizar durante un periodo de tiempo. Es decir, el grado de cumplimiento con lo planificado.</w:t>
       </w:r>
     </w:p>
@@ -8114,11 +8231,12 @@
         <w:tc>
           <w:tcPr>
             <w:tcW w:w="2183" w:type="dxa"/>
+            <w:vMerge w:val="restart"/>
+            <w:vAlign w:val="center"/>
           </w:tcPr>
           <w:p>
             <w:pPr>
               <w:ind w:left="0" w:firstLine="0"/>
-              <w:jc w:val="both"/>
               <w:rPr>
                 <w:b/>
               </w:rPr>
@@ -8148,11 +8266,47 @@
         <w:tc>
           <w:tcPr>
             <w:tcW w:w="2060" w:type="dxa"/>
+            <w:vAlign w:val="center"/>
+          </w:tcPr>
+          <w:p>
+            <w:pPr>
+              <w:ind w:left="0" w:firstLine="0"/>
+              <w:jc w:val="center"/>
+            </w:pPr>
+            <w:r>
+              <w:t>37</w:t>
+            </w:r>
+          </w:p>
+        </w:tc>
+        <w:tc>
+          <w:tcPr>
+            <w:tcW w:w="2060" w:type="dxa"/>
+            <w:vAlign w:val="center"/>
+          </w:tcPr>
+          <w:p>
+            <w:pPr>
+              <w:ind w:left="0" w:firstLine="0"/>
+              <w:jc w:val="center"/>
+            </w:pPr>
+            <w:r>
+              <w:t>21</w:t>
+            </w:r>
+          </w:p>
+        </w:tc>
+      </w:tr>
+      <w:tr>
+        <w:tc>
+          <w:tcPr>
+            <w:tcW w:w="2183" w:type="dxa"/>
+            <w:vMerge/>
           </w:tcPr>
           <w:p>
             <w:pPr>
               <w:ind w:left="0" w:firstLine="0"/>
               <w:jc w:val="both"/>
+              <w:rPr>
+                <w:b/>
+              </w:rPr>
             </w:pPr>
           </w:p>
         </w:tc>
@@ -8163,7 +8317,37 @@
           <w:p>
             <w:pPr>
               <w:ind w:left="0" w:firstLine="0"/>
-              <w:jc w:val="both"/>
+              <w:jc w:val="center"/>
+            </w:pPr>
+            <w:r>
+              <w:t>2</w:t>
+            </w:r>
+          </w:p>
+        </w:tc>
+        <w:tc>
+          <w:tcPr>
+            <w:tcW w:w="2060" w:type="dxa"/>
+            <w:vAlign w:val="center"/>
+          </w:tcPr>
+          <w:p>
+            <w:pPr>
+              <w:ind w:left="0" w:firstLine="0"/>
+              <w:jc w:val="center"/>
+            </w:pPr>
+            <w:r>
+              <w:t>16</w:t>
+            </w:r>
+          </w:p>
+        </w:tc>
+        <w:tc>
+          <w:tcPr>
+            <w:tcW w:w="2060" w:type="dxa"/>
+            <w:vAlign w:val="center"/>
+          </w:tcPr>
+          <w:p>
+            <w:pPr>
+              <w:ind w:left="0" w:firstLine="0"/>
+              <w:jc w:val="center"/>
             </w:pPr>
           </w:p>
         </w:tc>
@@ -8207,22 +8391,24 @@
         <w:tc>
           <w:tcPr>
             <w:tcW w:w="2060" w:type="dxa"/>
+            <w:vAlign w:val="center"/>
           </w:tcPr>
           <w:p>
             <w:pPr>
               <w:ind w:left="0" w:firstLine="0"/>
-              <w:jc w:val="both"/>
+              <w:jc w:val="center"/>
             </w:pPr>
           </w:p>
         </w:tc>
         <w:tc>
           <w:tcPr>
             <w:tcW w:w="2060" w:type="dxa"/>
+            <w:vAlign w:val="center"/>
           </w:tcPr>
           <w:p>
             <w:pPr>
               <w:ind w:left="0" w:firstLine="0"/>
-              <w:jc w:val="both"/>
+              <w:jc w:val="center"/>
             </w:pPr>
           </w:p>
         </w:tc>
@@ -8260,22 +8446,24 @@
         <w:tc>
           <w:tcPr>
             <w:tcW w:w="2060" w:type="dxa"/>
+            <w:vAlign w:val="center"/>
           </w:tcPr>
           <w:p>
             <w:pPr>
               <w:ind w:left="0" w:firstLine="0"/>
-              <w:jc w:val="both"/>
+              <w:jc w:val="center"/>
             </w:pPr>
           </w:p>
         </w:tc>
         <w:tc>
           <w:tcPr>
             <w:tcW w:w="2060" w:type="dxa"/>
+            <w:vAlign w:val="center"/>
           </w:tcPr>
           <w:p>
             <w:pPr>
               <w:ind w:left="0" w:firstLine="0"/>
-              <w:jc w:val="both"/>
+              <w:jc w:val="center"/>
             </w:pPr>
           </w:p>
         </w:tc>
@@ -8313,22 +8501,24 @@
         <w:tc>
           <w:tcPr>
             <w:tcW w:w="2060" w:type="dxa"/>
+            <w:vAlign w:val="center"/>
           </w:tcPr>
           <w:p>
             <w:pPr>
               <w:ind w:left="0" w:firstLine="0"/>
-              <w:jc w:val="both"/>
+              <w:jc w:val="center"/>
             </w:pPr>
           </w:p>
         </w:tc>
         <w:tc>
           <w:tcPr>
             <w:tcW w:w="2060" w:type="dxa"/>
+            <w:vAlign w:val="center"/>
           </w:tcPr>
           <w:p>
             <w:pPr>
               <w:ind w:left="0" w:firstLine="0"/>
-              <w:jc w:val="both"/>
+              <w:jc w:val="center"/>
             </w:pPr>
           </w:p>
         </w:tc>
@@ -8372,22 +8562,24 @@
         <w:tc>
           <w:tcPr>
             <w:tcW w:w="2060" w:type="dxa"/>
+            <w:vAlign w:val="center"/>
           </w:tcPr>
           <w:p>
             <w:pPr>
               <w:ind w:left="0" w:firstLine="0"/>
-              <w:jc w:val="both"/>
+              <w:jc w:val="center"/>
             </w:pPr>
           </w:p>
         </w:tc>
         <w:tc>
           <w:tcPr>
             <w:tcW w:w="2060" w:type="dxa"/>
+            <w:vAlign w:val="center"/>
           </w:tcPr>
           <w:p>
             <w:pPr>
               <w:ind w:left="0" w:firstLine="0"/>
-              <w:jc w:val="both"/>
+              <w:jc w:val="center"/>
             </w:pPr>
           </w:p>
         </w:tc>
@@ -8425,22 +8617,24 @@
         <w:tc>
           <w:tcPr>
             <w:tcW w:w="2060" w:type="dxa"/>
+            <w:vAlign w:val="center"/>
           </w:tcPr>
           <w:p>
             <w:pPr>
               <w:ind w:left="0" w:firstLine="0"/>
-              <w:jc w:val="both"/>
+              <w:jc w:val="center"/>
             </w:pPr>
           </w:p>
         </w:tc>
         <w:tc>
           <w:tcPr>
             <w:tcW w:w="2060" w:type="dxa"/>
+            <w:vAlign w:val="center"/>
           </w:tcPr>
           <w:p>
             <w:pPr>
               <w:ind w:left="0" w:firstLine="0"/>
-              <w:jc w:val="both"/>
+              <w:jc w:val="center"/>
             </w:pPr>
           </w:p>
         </w:tc>
@@ -8478,22 +8672,24 @@
         <w:tc>
           <w:tcPr>
             <w:tcW w:w="2060" w:type="dxa"/>
+            <w:vAlign w:val="center"/>
           </w:tcPr>
           <w:p>
             <w:pPr>
               <w:ind w:left="0" w:firstLine="0"/>
-              <w:jc w:val="both"/>
+              <w:jc w:val="center"/>
             </w:pPr>
           </w:p>
         </w:tc>
         <w:tc>
           <w:tcPr>
             <w:tcW w:w="2060" w:type="dxa"/>
+            <w:vAlign w:val="center"/>
           </w:tcPr>
           <w:p>
             <w:pPr>
               <w:ind w:left="0" w:firstLine="0"/>
-              <w:jc w:val="both"/>
+              <w:jc w:val="center"/>
             </w:pPr>
           </w:p>
         </w:tc>
@@ -8536,22 +8732,24 @@
         <w:tc>
           <w:tcPr>
             <w:tcW w:w="2060" w:type="dxa"/>
+            <w:vAlign w:val="center"/>
           </w:tcPr>
           <w:p>
             <w:pPr>
               <w:ind w:left="0" w:firstLine="0"/>
-              <w:jc w:val="both"/>
+              <w:jc w:val="center"/>
             </w:pPr>
           </w:p>
         </w:tc>
         <w:tc>
           <w:tcPr>
             <w:tcW w:w="2060" w:type="dxa"/>
+            <w:vAlign w:val="center"/>
           </w:tcPr>
           <w:p>
             <w:pPr>
               <w:ind w:left="0" w:firstLine="0"/>
-              <w:jc w:val="both"/>
+              <w:jc w:val="center"/>
             </w:pPr>
           </w:p>
         </w:tc>
@@ -8583,6 +8781,7 @@
           <w:tcPr>
             <w:tcW w:w="2060" w:type="dxa"/>
             <w:shd w:val="clear" w:color="auto" w:fill="D9D9D9" w:themeFill="background1" w:themeFillShade="D9"/>
+            <w:vAlign w:val="center"/>
           </w:tcPr>
           <w:p>
             <w:pPr>
@@ -8598,6 +8797,7 @@
           <w:tcPr>
             <w:tcW w:w="2060" w:type="dxa"/>
             <w:shd w:val="clear" w:color="auto" w:fill="D9D9D9" w:themeFill="background1" w:themeFillShade="D9"/>
+            <w:vAlign w:val="center"/>
           </w:tcPr>
           <w:p>
             <w:pPr>
@@ -8618,6 +8818,26 @@
     </w:p>
     <w:p>
       <w:pPr>
+        <w:jc w:val="both"/>
+      </w:pPr>
+      <w:r>
+        <w:t>Observaciones:</w:t>
+      </w:r>
+    </w:p>
+    <w:p>
+      <w:pPr>
+        <w:numPr>
+          <w:ilvl w:val="0"/>
+          <w:numId w:val="8"/>
+        </w:numPr>
+        <w:jc w:val="both"/>
+      </w:pPr>
+      <w:r>
+        <w:t>La Iteración 1 – Fase de Inicio, no ha cumplido los objetivos. Se tomó la decisión de pasar las actividades sin resolver a una nueva iteración (Iteración 2).</w:t>
+      </w:r>
+    </w:p>
+    <w:p>
+      <w:pPr>
         <w:pStyle w:val="PSI-Ttulo2"/>
         <w:ind w:left="0" w:firstLine="0"/>
       </w:pPr>
@@ -8714,7 +8934,7 @@
       <w:r>
         <w:t>Estándar de documentación</w:t>
       </w:r>
-      <w:bookmarkEnd w:id="44"/>
+      <w:bookmarkEnd w:id="43"/>
       <w:bookmarkEnd w:id="52"/>
     </w:p>
     <w:p>
@@ -9224,10 +9444,7 @@
         <w:jc w:val="both"/>
       </w:pPr>
       <w:r>
-        <w:t>Se realizan</w:t>
-      </w:r>
-      <w:r>
-        <w:t xml:space="preserve"> las revisiones planificadas para el proyecto. Luego, los integrantes del grupo de calidad reportaran el resultado de las revisiones, la aprobación o reprobación y una serie de recomendaciones. Las revisiones se utilizan para asegurar que:</w:t>
+        <w:t>Se realizan las revisiones planificadas para el proyecto. Luego, los integrantes del grupo de calidad reportaran el resultado de las revisiones, la aprobación o reprobación y una serie de recomendaciones. Las revisiones se utilizan para asegurar que:</w:t>
       </w:r>
     </w:p>
     <w:p>
@@ -9272,13 +9489,7 @@
         <w:jc w:val="both"/>
       </w:pPr>
       <w:r>
-        <w:t>El proceso de reporte está orientado al Líder del Proyecto</w:t>
-      </w:r>
-      <w:r>
-        <w:t>,</w:t>
-      </w:r>
-      <w:r>
-        <w:t xml:space="preserve"> el cual los utilizara para tomar las decisiones correspondientes. Finalmente, el proceso de reporte de revisiones y acciones correctivas queda establecido de la siguiente forma:</w:t>
+        <w:t>El proceso de reporte está orientado al Líder del Proyecto, el cual los utilizara para tomar las decisiones correspondientes. Finalmente, el proceso de reporte de revisiones y acciones correctivas queda establecido de la siguiente forma:</w:t>
       </w:r>
     </w:p>
     <w:p>
@@ -9565,13 +9776,7 @@
         <w:jc w:val="both"/>
       </w:pPr>
       <w:r>
-        <w:t>Herramien</w:t>
-      </w:r>
-      <w:r>
-        <w:t>tas de gestión de proyecto: Taiga</w:t>
-      </w:r>
-      <w:r>
-        <w:t xml:space="preserve">, </w:t>
+        <w:t xml:space="preserve">Herramientas de gestión de proyecto: Taiga, </w:t>
       </w:r>
       <w:proofErr w:type="spellStart"/>
       <w:r>
@@ -9611,10 +9816,7 @@
         <w:jc w:val="both"/>
       </w:pPr>
       <w:r>
-        <w:t xml:space="preserve">Herramientas de base de </w:t>
-      </w:r>
-      <w:r>
-        <w:t xml:space="preserve">datos: </w:t>
+        <w:t xml:space="preserve">Herramientas de base de datos: </w:t>
       </w:r>
       <w:proofErr w:type="spellStart"/>
       <w:r>
@@ -9638,10 +9840,7 @@
       </w:r>
       <w:proofErr w:type="spellEnd"/>
       <w:r>
-        <w:t xml:space="preserve"> y</w:t>
-      </w:r>
-      <w:r>
-        <w:t xml:space="preserve"> Día.</w:t>
+        <w:t xml:space="preserve"> y Día.</w:t>
       </w:r>
     </w:p>
     <w:p>
@@ -9653,10 +9852,7 @@
         <w:jc w:val="both"/>
       </w:pPr>
       <w:r>
-        <w:t>Herramientas de desarrollo: Eclipse</w:t>
-      </w:r>
-      <w:r>
-        <w:t xml:space="preserve"> y </w:t>
+        <w:t xml:space="preserve">Herramientas de desarrollo: Eclipse y </w:t>
       </w:r>
       <w:proofErr w:type="spellStart"/>
       <w:r>
@@ -9778,13 +9974,7 @@
         <w:jc w:val="both"/>
       </w:pPr>
       <w:r>
-        <w:t>Estándar de Programación</w:t>
-      </w:r>
-      <w:r>
-        <w:t xml:space="preserve"> PHP.</w:t>
-      </w:r>
-      <w:r>
-        <w:t xml:space="preserve"> </w:t>
+        <w:t xml:space="preserve">Estándar de Programación PHP. </w:t>
       </w:r>
     </w:p>
     <w:p>
@@ -9796,10 +9986,7 @@
         <w:jc w:val="both"/>
       </w:pPr>
       <w:r>
-        <w:t>Estándar de Base de Datos</w:t>
-      </w:r>
-      <w:r>
-        <w:t>.</w:t>
+        <w:t>Estándar de Base de Datos.</w:t>
       </w:r>
       <w:r>
         <w:tab/>
@@ -9930,14 +10117,14 @@
       </w:pPr>
       <w:bookmarkStart w:id="92" w:name="_Toc158379396"/>
       <w:bookmarkStart w:id="93" w:name="_Toc164002219"/>
-      <w:bookmarkStart w:id="94" w:name="Formulario"/>
-      <w:bookmarkStart w:id="95" w:name="_Toc492847426"/>
+      <w:bookmarkStart w:id="94" w:name="_Toc492847426"/>
+      <w:bookmarkStart w:id="95" w:name="Formulario"/>
       <w:r>
         <w:t>Formulario de Pedidos  y Detección de Cambios</w:t>
       </w:r>
       <w:bookmarkEnd w:id="92"/>
       <w:bookmarkEnd w:id="93"/>
-      <w:bookmarkEnd w:id="95"/>
+      <w:bookmarkEnd w:id="94"/>
     </w:p>
     <w:p>
       <w:pPr>
@@ -9981,7 +10168,7 @@
             <w:shd w:val="clear" w:color="auto" w:fill="D9D9D9" w:themeFill="background1" w:themeFillShade="D9"/>
             <w:vAlign w:val="center"/>
           </w:tcPr>
-          <w:bookmarkEnd w:id="94"/>
+          <w:bookmarkEnd w:id="95"/>
           <w:p>
             <w:pPr>
               <w:pStyle w:val="PSI-Normal"/>
@@ -10532,7 +10719,7 @@
         <w:rFonts w:asciiTheme="majorHAnsi" w:hAnsiTheme="majorHAnsi" w:cstheme="majorHAnsi"/>
         <w:noProof/>
       </w:rPr>
-      <w:t>24</w:t>
+      <w:t>25</w:t>
     </w:r>
     <w:r>
       <w:rPr>
@@ -14284,7 +14471,7 @@
 </file>
 
 <file path=customXml/itemProps2.xml><?xml version="1.0" encoding="utf-8"?>
-<ds:datastoreItem xmlns:ds="http://schemas.openxmlformats.org/officeDocument/2006/customXml" ds:itemID="{D42B0F5E-2B98-45E4-8C66-3E8F53896B9A}">
+<ds:datastoreItem xmlns:ds="http://schemas.openxmlformats.org/officeDocument/2006/customXml" ds:itemID="{7C3EC57D-28C3-4508-90BC-44CF1DBB52DF}">
   <ds:schemaRefs>
     <ds:schemaRef ds:uri="http://schemas.openxmlformats.org/officeDocument/2006/bibliography"/>
   </ds:schemaRefs>

</xml_diff>

<commit_message>
Márquez: Actualización de Métricas.
</commit_message>
<xml_diff>
--- a/01. Gestión del proyecto/02. Gestión de calidad/Plan de SQA.docx
+++ b/01. Gestión del proyecto/02. Gestión de calidad/Plan de SQA.docx
@@ -93,7 +93,7 @@
           <w:noProof/>
         </w:rPr>
         <w:pict>
-          <v:rect id="_x0000_s1030" style="position:absolute;margin-left:0;margin-top:0;width:624.2pt;height:62.85pt;z-index:251657216;mso-width-percent:1050;mso-height-percent:900;mso-position-horizontal:center;mso-position-horizontal-relative:page;mso-position-vertical:bottom;mso-position-vertical-relative:page;mso-width-percent:1050;mso-height-percent:900;mso-height-relative:top-margin-area" o:allowincell="f" fillcolor="#268496" strokecolor="#31849b">
+          <v:rect id="_x0000_s1030" style="position:absolute;margin-left:0;margin-top:0;width:624.2pt;height:62.85pt;z-index:-251659264;mso-width-percent:1050;mso-height-percent:900;mso-position-horizontal:center;mso-position-horizontal-relative:page;mso-position-vertical:bottom;mso-position-vertical-relative:page;mso-width-percent:1050;mso-height-percent:900;mso-height-relative:top-margin-area" o:allowincell="f" fillcolor="#268496" strokecolor="#31849b">
             <w10:wrap anchorx="page" anchory="page"/>
           </v:rect>
         </w:pict>
@@ -126,7 +126,7 @@
           <w:noProof/>
         </w:rPr>
         <w:pict>
-          <v:rect id="_x0000_s1031" style="position:absolute;margin-left:-14.45pt;margin-top:.4pt;width:624.25pt;height:68.25pt;z-index:251658240;mso-width-percent:1050;mso-height-percent:900;mso-position-horizontal-relative:page;mso-position-vertical-relative:page;mso-width-percent:1050;mso-height-percent:900;mso-height-relative:top-margin-area" o:allowincell="f" fillcolor="#268496" strokecolor="#31849b">
+          <v:rect id="_x0000_s1031" style="position:absolute;margin-left:-14.45pt;margin-top:.4pt;width:624.25pt;height:68.25pt;z-index:-251659777;mso-width-percent:1050;mso-height-percent:900;mso-position-horizontal-relative:page;mso-position-vertical-relative:page;mso-width-percent:1050;mso-height-percent:900;mso-height-relative:top-margin-area" o:allowincell="f" fillcolor="#268496" strokecolor="#31849b">
             <w10:wrap anchorx="page" anchory="margin"/>
           </v:rect>
         </w:pict>
@@ -4632,27 +4632,28 @@
     <w:tbl>
       <w:tblPr>
         <w:tblStyle w:val="Tablaconcuadrcula"/>
-        <w:tblW w:w="0" w:type="auto"/>
+        <w:tblW w:w="8835" w:type="dxa"/>
         <w:tblInd w:w="357" w:type="dxa"/>
         <w:tblLook w:val="04A0" w:firstRow="1" w:lastRow="0" w:firstColumn="1" w:lastColumn="0" w:noHBand="0" w:noVBand="1"/>
       </w:tblPr>
       <w:tblGrid>
-        <w:gridCol w:w="2798"/>
-        <w:gridCol w:w="2779"/>
+        <w:gridCol w:w="3034"/>
+        <w:gridCol w:w="3015"/>
         <w:gridCol w:w="2786"/>
       </w:tblGrid>
       <w:tr>
         <w:trPr>
-          <w:trHeight w:val="237"/>
+          <w:trHeight w:val="454"/>
         </w:trPr>
         <w:tc>
           <w:tcPr>
-            <w:tcW w:w="2798" w:type="dxa"/>
-            <w:shd w:val="clear" w:color="auto" w:fill="BFBFBF" w:themeFill="background1" w:themeFillShade="BF"/>
+            <w:tcW w:w="3034" w:type="dxa"/>
+            <w:shd w:val="clear" w:color="auto" w:fill="D9D9D9" w:themeFill="background1" w:themeFillShade="D9"/>
             <w:vAlign w:val="center"/>
           </w:tcPr>
           <w:p>
             <w:pPr>
+              <w:spacing w:before="0"/>
               <w:ind w:left="0" w:firstLine="0"/>
               <w:jc w:val="center"/>
               <w:rPr>
@@ -4669,12 +4670,13 @@
         </w:tc>
         <w:tc>
           <w:tcPr>
-            <w:tcW w:w="2779" w:type="dxa"/>
-            <w:shd w:val="clear" w:color="auto" w:fill="BFBFBF" w:themeFill="background1" w:themeFillShade="BF"/>
+            <w:tcW w:w="3015" w:type="dxa"/>
+            <w:shd w:val="clear" w:color="auto" w:fill="D9D9D9" w:themeFill="background1" w:themeFillShade="D9"/>
             <w:vAlign w:val="center"/>
           </w:tcPr>
           <w:p>
             <w:pPr>
+              <w:spacing w:before="0"/>
               <w:ind w:left="0" w:firstLine="0"/>
               <w:jc w:val="center"/>
               <w:rPr>
@@ -4692,11 +4694,12 @@
         <w:tc>
           <w:tcPr>
             <w:tcW w:w="2786" w:type="dxa"/>
-            <w:shd w:val="clear" w:color="auto" w:fill="BFBFBF" w:themeFill="background1" w:themeFillShade="BF"/>
+            <w:shd w:val="clear" w:color="auto" w:fill="D9D9D9" w:themeFill="background1" w:themeFillShade="D9"/>
             <w:vAlign w:val="center"/>
           </w:tcPr>
           <w:p>
             <w:pPr>
+              <w:spacing w:before="0"/>
               <w:ind w:left="0" w:firstLine="0"/>
               <w:jc w:val="center"/>
               <w:rPr>
@@ -4715,7 +4718,7 @@
       <w:tr>
         <w:tc>
           <w:tcPr>
-            <w:tcW w:w="2798" w:type="dxa"/>
+            <w:tcW w:w="3034" w:type="dxa"/>
           </w:tcPr>
           <w:p>
             <w:pPr>
@@ -4729,7 +4732,7 @@
         </w:tc>
         <w:tc>
           <w:tcPr>
-            <w:tcW w:w="2779" w:type="dxa"/>
+            <w:tcW w:w="3015" w:type="dxa"/>
           </w:tcPr>
           <w:p>
             <w:pPr>
@@ -4749,13 +4752,16 @@
               <w:ind w:left="0" w:firstLine="0"/>
               <w:jc w:val="both"/>
             </w:pPr>
+            <w:r>
+              <w:t>Oyarzo</w:t>
+            </w:r>
           </w:p>
         </w:tc>
       </w:tr>
       <w:tr>
         <w:tc>
           <w:tcPr>
-            <w:tcW w:w="2798" w:type="dxa"/>
+            <w:tcW w:w="3034" w:type="dxa"/>
           </w:tcPr>
           <w:p>
             <w:pPr>
@@ -4769,7 +4775,7 @@
         </w:tc>
         <w:tc>
           <w:tcPr>
-            <w:tcW w:w="2779" w:type="dxa"/>
+            <w:tcW w:w="3015" w:type="dxa"/>
           </w:tcPr>
           <w:p>
             <w:pPr>
@@ -4789,13 +4795,16 @@
               <w:ind w:left="0" w:firstLine="0"/>
               <w:jc w:val="both"/>
             </w:pPr>
+            <w:r>
+              <w:t>Oyarzo, Quiroga y Márquez</w:t>
+            </w:r>
           </w:p>
         </w:tc>
       </w:tr>
       <w:tr>
         <w:tc>
           <w:tcPr>
-            <w:tcW w:w="2798" w:type="dxa"/>
+            <w:tcW w:w="3034" w:type="dxa"/>
           </w:tcPr>
           <w:p>
             <w:pPr>
@@ -4809,7 +4818,7 @@
         </w:tc>
         <w:tc>
           <w:tcPr>
-            <w:tcW w:w="2779" w:type="dxa"/>
+            <w:tcW w:w="3015" w:type="dxa"/>
           </w:tcPr>
           <w:p>
             <w:pPr>
@@ -4829,13 +4838,16 @@
               <w:ind w:left="0" w:firstLine="0"/>
               <w:jc w:val="both"/>
             </w:pPr>
+            <w:r>
+              <w:t>Quiroga</w:t>
+            </w:r>
           </w:p>
         </w:tc>
       </w:tr>
       <w:tr>
         <w:tc>
           <w:tcPr>
-            <w:tcW w:w="2798" w:type="dxa"/>
+            <w:tcW w:w="3034" w:type="dxa"/>
           </w:tcPr>
           <w:p>
             <w:pPr>
@@ -4849,51 +4861,51 @@
         </w:tc>
         <w:tc>
           <w:tcPr>
-            <w:tcW w:w="2779" w:type="dxa"/>
+            <w:tcW w:w="3015" w:type="dxa"/>
           </w:tcPr>
           <w:p>
             <w:pPr>
               <w:jc w:val="both"/>
             </w:pPr>
             <w:r>
-              <w:t xml:space="preserve">Responsable de diseñar los casos de uso para el </w:t>
+              <w:t>Responsable de diseñar los casos de uso para el proyecto.</w:t>
             </w:r>
+          </w:p>
+        </w:tc>
+        <w:tc>
+          <w:tcPr>
+            <w:tcW w:w="2786" w:type="dxa"/>
+          </w:tcPr>
+          <w:p>
+            <w:pPr>
+              <w:ind w:left="0" w:firstLine="0"/>
+              <w:jc w:val="both"/>
+            </w:pPr>
+            <w:r>
+              <w:t>Oyarzo</w:t>
+            </w:r>
+          </w:p>
+        </w:tc>
+      </w:tr>
+      <w:tr>
+        <w:tc>
+          <w:tcPr>
+            <w:tcW w:w="3034" w:type="dxa"/>
+          </w:tcPr>
+          <w:p>
+            <w:pPr>
+              <w:ind w:left="0" w:firstLine="0"/>
+              <w:jc w:val="both"/>
+            </w:pPr>
             <w:r>
               <w:lastRenderedPageBreak/>
-              <w:t>proyecto.</w:t>
-            </w:r>
-          </w:p>
-        </w:tc>
-        <w:tc>
-          <w:tcPr>
-            <w:tcW w:w="2786" w:type="dxa"/>
-          </w:tcPr>
-          <w:p>
-            <w:pPr>
-              <w:ind w:left="0" w:firstLine="0"/>
-              <w:jc w:val="both"/>
-            </w:pPr>
-          </w:p>
-        </w:tc>
-      </w:tr>
-      <w:tr>
-        <w:tc>
-          <w:tcPr>
-            <w:tcW w:w="2798" w:type="dxa"/>
-          </w:tcPr>
-          <w:p>
-            <w:pPr>
-              <w:ind w:left="0" w:firstLine="0"/>
-              <w:jc w:val="both"/>
-            </w:pPr>
-            <w:r>
               <w:t>Documentador</w:t>
             </w:r>
           </w:p>
         </w:tc>
         <w:tc>
           <w:tcPr>
-            <w:tcW w:w="2779" w:type="dxa"/>
+            <w:tcW w:w="3015" w:type="dxa"/>
           </w:tcPr>
           <w:p>
             <w:pPr>
@@ -4913,13 +4925,16 @@
               <w:ind w:left="0" w:firstLine="0"/>
               <w:jc w:val="both"/>
             </w:pPr>
+            <w:r>
+              <w:t>Quiroga</w:t>
+            </w:r>
           </w:p>
         </w:tc>
       </w:tr>
       <w:tr>
         <w:tc>
           <w:tcPr>
-            <w:tcW w:w="2798" w:type="dxa"/>
+            <w:tcW w:w="3034" w:type="dxa"/>
           </w:tcPr>
           <w:p>
             <w:pPr>
@@ -4933,7 +4948,7 @@
         </w:tc>
         <w:tc>
           <w:tcPr>
-            <w:tcW w:w="2779" w:type="dxa"/>
+            <w:tcW w:w="3015" w:type="dxa"/>
           </w:tcPr>
           <w:p>
             <w:pPr>
@@ -4953,13 +4968,16 @@
               <w:ind w:left="0" w:firstLine="0"/>
               <w:jc w:val="both"/>
             </w:pPr>
+            <w:r>
+              <w:t>Márquez</w:t>
+            </w:r>
           </w:p>
         </w:tc>
       </w:tr>
       <w:tr>
         <w:tc>
           <w:tcPr>
-            <w:tcW w:w="2798" w:type="dxa"/>
+            <w:tcW w:w="3034" w:type="dxa"/>
           </w:tcPr>
           <w:p>
             <w:pPr>
@@ -4973,7 +4991,7 @@
         </w:tc>
         <w:tc>
           <w:tcPr>
-            <w:tcW w:w="2779" w:type="dxa"/>
+            <w:tcW w:w="3015" w:type="dxa"/>
           </w:tcPr>
           <w:p>
             <w:pPr>
@@ -4993,13 +5011,16 @@
               <w:ind w:left="0" w:firstLine="0"/>
               <w:jc w:val="both"/>
             </w:pPr>
+            <w:r>
+              <w:t>Oyarzo, Quiroga y Márquez</w:t>
+            </w:r>
           </w:p>
         </w:tc>
       </w:tr>
       <w:tr>
         <w:tc>
           <w:tcPr>
-            <w:tcW w:w="2798" w:type="dxa"/>
+            <w:tcW w:w="3034" w:type="dxa"/>
           </w:tcPr>
           <w:p>
             <w:pPr>
@@ -5013,7 +5034,7 @@
         </w:tc>
         <w:tc>
           <w:tcPr>
-            <w:tcW w:w="2779" w:type="dxa"/>
+            <w:tcW w:w="3015" w:type="dxa"/>
           </w:tcPr>
           <w:p>
             <w:pPr>
@@ -5033,13 +5054,16 @@
               <w:ind w:left="0" w:firstLine="0"/>
               <w:jc w:val="both"/>
             </w:pPr>
+            <w:r>
+              <w:t>Márquez</w:t>
+            </w:r>
           </w:p>
         </w:tc>
       </w:tr>
       <w:tr>
         <w:tc>
           <w:tcPr>
-            <w:tcW w:w="2798" w:type="dxa"/>
+            <w:tcW w:w="3034" w:type="dxa"/>
           </w:tcPr>
           <w:p>
             <w:pPr>
@@ -5053,7 +5077,7 @@
         </w:tc>
         <w:tc>
           <w:tcPr>
-            <w:tcW w:w="2779" w:type="dxa"/>
+            <w:tcW w:w="3015" w:type="dxa"/>
           </w:tcPr>
           <w:p>
             <w:pPr>
@@ -5073,13 +5097,16 @@
               <w:ind w:left="0" w:firstLine="0"/>
               <w:jc w:val="both"/>
             </w:pPr>
+            <w:r>
+              <w:t>Oyarzo, Quiroga y Márquez</w:t>
+            </w:r>
           </w:p>
         </w:tc>
       </w:tr>
       <w:tr>
         <w:tc>
           <w:tcPr>
-            <w:tcW w:w="2798" w:type="dxa"/>
+            <w:tcW w:w="3034" w:type="dxa"/>
           </w:tcPr>
           <w:p>
             <w:pPr>
@@ -5093,7 +5120,7 @@
         </w:tc>
         <w:tc>
           <w:tcPr>
-            <w:tcW w:w="2779" w:type="dxa"/>
+            <w:tcW w:w="3015" w:type="dxa"/>
           </w:tcPr>
           <w:p>
             <w:pPr>
@@ -5113,6 +5140,9 @@
               <w:ind w:left="0" w:firstLine="0"/>
               <w:jc w:val="both"/>
             </w:pPr>
+            <w:r>
+              <w:t>Oyarzo, Quiroga y Márquez</w:t>
+            </w:r>
           </w:p>
         </w:tc>
       </w:tr>
@@ -5242,7 +5272,6 @@
         </w:numPr>
       </w:pPr>
       <w:r>
-        <w:lastRenderedPageBreak/>
         <w:t>Modelo de Diseño.</w:t>
       </w:r>
     </w:p>
@@ -5265,6 +5294,7 @@
         </w:numPr>
       </w:pPr>
       <w:r>
+        <w:lastRenderedPageBreak/>
         <w:t>Plan de pruebas.</w:t>
       </w:r>
     </w:p>
@@ -5509,18 +5539,18 @@
         </w:numPr>
       </w:pPr>
       <w:r>
+        <w:t xml:space="preserve">Revisión de SQA – MU: </w:t>
+      </w:r>
+      <w:r>
+        <w:t>Manual de usuario.</w:t>
+      </w:r>
+    </w:p>
+    <w:p>
+      <w:pPr>
+        <w:jc w:val="both"/>
+      </w:pPr>
+      <w:r>
         <w:lastRenderedPageBreak/>
-        <w:t xml:space="preserve">Revisión de SQA – MU: </w:t>
-      </w:r>
-      <w:r>
-        <w:t>Manual de usuario.</w:t>
-      </w:r>
-    </w:p>
-    <w:p>
-      <w:pPr>
-        <w:jc w:val="both"/>
-      </w:pPr>
-      <w:r>
         <w:t>Para cada Revisión de SQA se debe generar un documento que debe estar almacenado dentro del repositorio en el directorio de gestión de calidad.</w:t>
       </w:r>
       <w:bookmarkStart w:id="16" w:name="_Toc21938342"/>
@@ -5701,7 +5731,6 @@
       </w:pPr>
       <w:bookmarkStart w:id="19" w:name="_Toc21938345"/>
       <w:r>
-        <w:lastRenderedPageBreak/>
         <w:br/>
       </w:r>
       <w:bookmarkStart w:id="20" w:name="_Toc492847383"/>
@@ -5724,6 +5753,7 @@
         <w:jc w:val="both"/>
       </w:pPr>
       <w:r>
+        <w:lastRenderedPageBreak/>
         <w:t>Las revisiones deben realizarse con el Líder del Proyecto junto con los demás integrantes del grupo</w:t>
       </w:r>
       <w:r>
@@ -5924,7 +5954,6 @@
       </w:pPr>
       <w:bookmarkStart w:id="27" w:name="_Toc21938349"/>
       <w:r>
-        <w:lastRenderedPageBreak/>
         <w:br/>
       </w:r>
       <w:bookmarkStart w:id="28" w:name="_Toc492847387"/>
@@ -5953,6 +5982,7 @@
         <w:jc w:val="both"/>
       </w:pPr>
       <w:r>
+        <w:lastRenderedPageBreak/>
         <w:t>El cliente deberá obtener como resultado del proyecto una especificación adecuada a sus necesidades en el área de alcance del proyecto, de acuerdo al compromiso inicial del trabajo y a los cambios que este haya sufrido a lo largo del proyecto, que cubra aquellos aspectos que se haya acordado detallar con el cliente.</w:t>
       </w:r>
     </w:p>
@@ -6195,24 +6225,24 @@
       </w:pPr>
       <w:bookmarkStart w:id="29" w:name="_Toc492847388"/>
       <w:r>
+        <w:t>Modelo de casos de uso</w:t>
+      </w:r>
+      <w:bookmarkEnd w:id="29"/>
+    </w:p>
+    <w:p>
+      <w:pPr>
+        <w:jc w:val="both"/>
+      </w:pPr>
+      <w:r>
+        <w:t>El Modelo de Casos de Uso describe la funcionalidad propuesta para el sistema. El modelo se basa en la descripción de elementos o usuarios externos al sistema (actores) y de la funcionalidad del mismo (casos de uso).</w:t>
+      </w:r>
+    </w:p>
+    <w:p>
+      <w:pPr>
+        <w:jc w:val="both"/>
+      </w:pPr>
+      <w:r>
         <w:lastRenderedPageBreak/>
-        <w:t>Modelo de casos de uso</w:t>
-      </w:r>
-      <w:bookmarkEnd w:id="29"/>
-    </w:p>
-    <w:p>
-      <w:pPr>
-        <w:jc w:val="both"/>
-      </w:pPr>
-      <w:r>
-        <w:t>El Modelo de Casos de Uso describe la funcionalidad propuesta para el sistema. El modelo se basa en la descripción de elementos o usuarios externos al sistema (actores) y de la funcionalidad del mismo (casos de uso).</w:t>
-      </w:r>
-    </w:p>
-    <w:p>
-      <w:pPr>
-        <w:jc w:val="both"/>
-      </w:pPr>
-      <w:r>
         <w:t>El Modelo de Casos de Uso describe los requerimientos funcionales de un actor en términos de las interacciones. El documento presenta al sistema desde la perspectiva de sus usos y esquematiza como proporcionara valor a los usuarios. También sirve como un acuerdo entre los clientes y desarrolladores para limitar las funcionalidades con las que contara el sistema.</w:t>
       </w:r>
     </w:p>
@@ -6361,7 +6391,6 @@
         <w:jc w:val="both"/>
       </w:pPr>
       <w:r>
-        <w:lastRenderedPageBreak/>
         <w:t>El diseño debe:</w:t>
       </w:r>
     </w:p>
@@ -6392,6 +6421,7 @@
         <w:jc w:val="both"/>
       </w:pPr>
       <w:r>
+        <w:lastRenderedPageBreak/>
         <w:t>La implementación de todo requerimiento a incorporar debe estar contemplada en por lo menos un elemento del diseño.</w:t>
       </w:r>
     </w:p>
@@ -7062,8 +7092,6 @@
               <w:ind w:left="0" w:firstLine="0"/>
               <w:jc w:val="both"/>
             </w:pPr>
-            <w:bookmarkStart w:id="46" w:name="_GoBack"/>
-            <w:bookmarkEnd w:id="46"/>
           </w:p>
         </w:tc>
       </w:tr>
@@ -7193,11 +7221,11 @@
       <w:r>
         <w:t xml:space="preserve"> </w:t>
       </w:r>
-      <w:bookmarkStart w:id="47" w:name="_Toc492847398"/>
+      <w:bookmarkStart w:id="46" w:name="_Toc492847398"/>
       <w:r>
         <w:t>Métricas de proyecto</w:t>
       </w:r>
-      <w:bookmarkEnd w:id="47"/>
+      <w:bookmarkEnd w:id="46"/>
     </w:p>
     <w:p>
       <w:pPr>
@@ -7235,12 +7263,12 @@
       <w:pPr>
         <w:pStyle w:val="Ttulo3"/>
       </w:pPr>
-      <w:bookmarkStart w:id="48" w:name="_Toc492847399"/>
+      <w:bookmarkStart w:id="47" w:name="_Toc492847399"/>
       <w:r>
         <w:lastRenderedPageBreak/>
         <w:t>Cantidad de reuniones por iteración</w:t>
       </w:r>
-      <w:bookmarkEnd w:id="48"/>
+      <w:bookmarkEnd w:id="47"/>
     </w:p>
     <w:p>
       <w:pPr>
@@ -7497,6 +7525,9 @@
               <w:ind w:left="0" w:firstLine="0"/>
               <w:jc w:val="center"/>
             </w:pPr>
+            <w:r>
+              <w:t>0</w:t>
+            </w:r>
           </w:p>
         </w:tc>
         <w:tc>
@@ -7509,6 +7540,9 @@
               <w:ind w:left="0" w:firstLine="0"/>
               <w:jc w:val="center"/>
             </w:pPr>
+            <w:r>
+              <w:t>0</w:t>
+            </w:r>
           </w:p>
         </w:tc>
       </w:tr>
@@ -8019,11 +8053,11 @@
       <w:pPr>
         <w:pStyle w:val="Ttulo3"/>
       </w:pPr>
-      <w:bookmarkStart w:id="49" w:name="_Toc492847400"/>
+      <w:bookmarkStart w:id="48" w:name="_Toc492847400"/>
       <w:r>
         <w:t>Tareas creadas sobre tareas resueltas</w:t>
       </w:r>
-      <w:bookmarkEnd w:id="49"/>
+      <w:bookmarkEnd w:id="48"/>
     </w:p>
     <w:p>
       <w:pPr>
@@ -8077,6 +8111,9 @@
         <w:gridCol w:w="2060"/>
       </w:tblGrid>
       <w:tr>
+        <w:trPr>
+          <w:trHeight w:val="454"/>
+        </w:trPr>
         <w:tc>
           <w:tcPr>
             <w:tcW w:w="2183" w:type="dxa"/>
@@ -8132,6 +8169,7 @@
           </w:tcPr>
           <w:p>
             <w:pPr>
+              <w:spacing w:before="0"/>
               <w:ind w:left="0" w:firstLine="0"/>
               <w:jc w:val="center"/>
               <w:rPr>
@@ -8148,6 +8186,9 @@
         </w:tc>
       </w:tr>
       <w:tr>
+        <w:trPr>
+          <w:trHeight w:val="454"/>
+        </w:trPr>
         <w:tc>
           <w:tcPr>
             <w:tcW w:w="2183" w:type="dxa"/>
@@ -8157,6 +8198,7 @@
           </w:tcPr>
           <w:p>
             <w:pPr>
+              <w:spacing w:before="0"/>
               <w:ind w:left="0" w:firstLine="0"/>
               <w:jc w:val="center"/>
               <w:rPr>
@@ -8174,6 +8216,7 @@
           </w:tcPr>
           <w:p>
             <w:pPr>
+              <w:spacing w:before="0"/>
               <w:ind w:left="0" w:firstLine="0"/>
               <w:jc w:val="center"/>
               <w:rPr>
@@ -8190,6 +8233,7 @@
           </w:tcPr>
           <w:p>
             <w:pPr>
+              <w:spacing w:before="0"/>
               <w:ind w:left="0" w:firstLine="0"/>
               <w:jc w:val="center"/>
               <w:rPr>
@@ -8212,6 +8256,7 @@
           </w:tcPr>
           <w:p>
             <w:pPr>
+              <w:spacing w:before="0"/>
               <w:ind w:left="0" w:firstLine="0"/>
               <w:jc w:val="center"/>
               <w:rPr>
@@ -8349,6 +8394,9 @@
               <w:ind w:left="0" w:firstLine="0"/>
               <w:jc w:val="center"/>
             </w:pPr>
+            <w:r>
+              <w:t>13</w:t>
+            </w:r>
           </w:p>
         </w:tc>
       </w:tr>
@@ -8357,11 +8405,11 @@
           <w:tcPr>
             <w:tcW w:w="2183" w:type="dxa"/>
             <w:vMerge w:val="restart"/>
+            <w:vAlign w:val="center"/>
           </w:tcPr>
           <w:p>
             <w:pPr>
               <w:ind w:left="0" w:firstLine="0"/>
-              <w:jc w:val="both"/>
               <w:rPr>
                 <w:b/>
               </w:rPr>
@@ -8418,11 +8466,11 @@
           <w:tcPr>
             <w:tcW w:w="2183" w:type="dxa"/>
             <w:vMerge/>
+            <w:vAlign w:val="center"/>
           </w:tcPr>
           <w:p>
             <w:pPr>
               <w:ind w:left="0" w:firstLine="0"/>
-              <w:jc w:val="both"/>
               <w:rPr>
                 <w:b/>
               </w:rPr>
@@ -8473,11 +8521,11 @@
           <w:tcPr>
             <w:tcW w:w="2183" w:type="dxa"/>
             <w:vMerge/>
+            <w:vAlign w:val="center"/>
           </w:tcPr>
           <w:p>
             <w:pPr>
               <w:ind w:left="0" w:firstLine="0"/>
-              <w:jc w:val="both"/>
               <w:rPr>
                 <w:b/>
               </w:rPr>
@@ -8528,11 +8576,11 @@
           <w:tcPr>
             <w:tcW w:w="2183" w:type="dxa"/>
             <w:vMerge w:val="restart"/>
+            <w:vAlign w:val="center"/>
           </w:tcPr>
           <w:p>
             <w:pPr>
               <w:ind w:left="0" w:firstLine="0"/>
-              <w:jc w:val="both"/>
               <w:rPr>
                 <w:b/>
               </w:rPr>
@@ -8569,6 +8617,8 @@
               <w:ind w:left="0" w:firstLine="0"/>
               <w:jc w:val="center"/>
             </w:pPr>
+            <w:bookmarkStart w:id="49" w:name="_GoBack"/>
+            <w:bookmarkEnd w:id="49"/>
           </w:p>
         </w:tc>
         <w:tc>
@@ -8755,14 +8805,19 @@
         </w:tc>
       </w:tr>
       <w:tr>
+        <w:trPr>
+          <w:trHeight w:val="567"/>
+        </w:trPr>
         <w:tc>
           <w:tcPr>
             <w:tcW w:w="4243" w:type="dxa"/>
             <w:gridSpan w:val="2"/>
             <w:shd w:val="clear" w:color="auto" w:fill="D9D9D9" w:themeFill="background1" w:themeFillShade="D9"/>
-          </w:tcPr>
-          <w:p>
-            <w:pPr>
+            <w:vAlign w:val="center"/>
+          </w:tcPr>
+          <w:p>
+            <w:pPr>
+              <w:spacing w:before="0"/>
               <w:ind w:left="0" w:firstLine="0"/>
               <w:jc w:val="center"/>
               <w:rPr>
@@ -8785,12 +8840,19 @@
           </w:tcPr>
           <w:p>
             <w:pPr>
+              <w:spacing w:before="0"/>
               <w:ind w:left="0" w:firstLine="0"/>
               <w:jc w:val="center"/>
               <w:rPr>
                 <w:b/>
               </w:rPr>
             </w:pPr>
+            <w:r>
+              <w:rPr>
+                <w:b/>
+              </w:rPr>
+              <w:t>53</w:t>
+            </w:r>
           </w:p>
         </w:tc>
         <w:tc>
@@ -8801,12 +8863,19 @@
           </w:tcPr>
           <w:p>
             <w:pPr>
+              <w:spacing w:before="0"/>
               <w:ind w:left="0" w:firstLine="0"/>
               <w:jc w:val="center"/>
               <w:rPr>
                 <w:b/>
               </w:rPr>
             </w:pPr>
+            <w:r>
+              <w:rPr>
+                <w:b/>
+              </w:rPr>
+              <w:t>34</w:t>
+            </w:r>
           </w:p>
         </w:tc>
       </w:tr>
@@ -8834,6 +8903,18 @@
       </w:pPr>
       <w:r>
         <w:t>La Iteración 1 – Fase de Inicio, no ha cumplido los objetivos. Se tomó la decisión de pasar las actividades sin resolver a una nueva iteración (Iteración 2).</w:t>
+      </w:r>
+    </w:p>
+    <w:p>
+      <w:pPr>
+        <w:numPr>
+          <w:ilvl w:val="0"/>
+          <w:numId w:val="8"/>
+        </w:numPr>
+        <w:jc w:val="both"/>
+      </w:pPr>
+      <w:r>
+        <w:t>La iteración 2 – Fase de Inicio, contaba con tareas de investigación que no han sido resueltas. No afecta en los objetivos de la misma.</w:t>
       </w:r>
     </w:p>
     <w:p>
@@ -14471,7 +14552,7 @@
 </file>
 
 <file path=customXml/itemProps2.xml><?xml version="1.0" encoding="utf-8"?>
-<ds:datastoreItem xmlns:ds="http://schemas.openxmlformats.org/officeDocument/2006/customXml" ds:itemID="{7C3EC57D-28C3-4508-90BC-44CF1DBB52DF}">
+<ds:datastoreItem xmlns:ds="http://schemas.openxmlformats.org/officeDocument/2006/customXml" ds:itemID="{FC1867C3-DCAF-426D-9412-3FFEDB16E6A0}">
   <ds:schemaRefs>
     <ds:schemaRef ds:uri="http://schemas.openxmlformats.org/officeDocument/2006/bibliography"/>
   </ds:schemaRefs>

</xml_diff>